<commit_message>
Second raport, fix visualizations
</commit_message>
<xml_diff>
--- a/assginment1/report.docx
+++ b/assginment1/report.docx
@@ -12,6 +12,7 @@
           <w:sz w:val="56"/>
         </w:rPr>
       </w:pPr>
+      <w:bookmarkStart w:id="0" w:name="_Hlk148886889"/>
       <w:r>
         <w:rPr>
           <w:rFonts w:ascii="Times New Roman" w:eastAsia="Times New Roman" w:hAnsi="Times New Roman" w:cs="Times New Roman"/>
@@ -94,15 +95,25 @@
         </w:rPr>
         <w:t xml:space="preserve">Source code: </w:t>
       </w:r>
-      <w:hyperlink r:id="rId6" w:history="1">
-        <w:r>
-          <w:rPr>
-            <w:rStyle w:val="Hyperlink"/>
-            <w:rFonts w:ascii="Times New Roman" w:eastAsia="Times New Roman" w:hAnsi="Times New Roman" w:cs="Times New Roman"/>
-          </w:rPr>
-          <w:t>https://github.com/JankowskiDaniel/evolutionary-computation</w:t>
-        </w:r>
-      </w:hyperlink>
+      <w:bookmarkEnd w:id="0"/>
+      <w:r>
+        <w:fldChar w:fldCharType="begin"/>
+      </w:r>
+      <w:r>
+        <w:instrText>HYPERLINK "https://github.com/JankowskiDaniel/evolutionary-computation/tree/main/assginment1"</w:instrText>
+      </w:r>
+      <w:r>
+        <w:fldChar w:fldCharType="separate"/>
+      </w:r>
+      <w:r>
+        <w:rPr>
+          <w:rStyle w:val="Hyperlink"/>
+        </w:rPr>
+        <w:t>https://github.com/JankowskiDaniel/evolutionary-computation/tree/main/assginment1</w:t>
+      </w:r>
+      <w:r>
+        <w:fldChar w:fldCharType="end"/>
+      </w:r>
     </w:p>
     <w:p>
       <w:pPr>
@@ -113,6 +124,7 @@
           <w:sz w:val="28"/>
         </w:rPr>
       </w:pPr>
+      <w:bookmarkStart w:id="1" w:name="_Hlk148886935"/>
       <w:r>
         <w:rPr>
           <w:rFonts w:ascii="Times New Roman" w:eastAsia="Times New Roman" w:hAnsi="Times New Roman" w:cs="Times New Roman"/>
@@ -181,42 +193,24 @@
           <w:noProof w:val="0"/>
           <w:kern w:val="0"/>
         </w:rPr>
-        <w:t xml:space="preserve"> the cost of the destination node. This ensures that cost has a significant impact on the </w:t>
-      </w:r>
-      <w:proofErr w:type="gramStart"/>
-      <w:r>
+        <w:t xml:space="preserve"> the cost of the destination node. This ensures that cost has a significant impact on the final results. </w:t>
+      </w:r>
+    </w:p>
+    <w:p>
+      <w:pPr>
+        <w:jc w:val="both"/>
         <w:rPr>
           <w:rFonts w:ascii="Times New Roman" w:eastAsia="Times New Roman" w:hAnsi="Times New Roman" w:cs="Times New Roman"/>
           <w:noProof w:val="0"/>
           <w:kern w:val="0"/>
         </w:rPr>
-        <w:t>final results</w:t>
-      </w:r>
-      <w:proofErr w:type="gramEnd"/>
+      </w:pPr>
       <w:r>
         <w:rPr>
           <w:rFonts w:ascii="Times New Roman" w:eastAsia="Times New Roman" w:hAnsi="Times New Roman" w:cs="Times New Roman"/>
           <w:noProof w:val="0"/>
           <w:kern w:val="0"/>
         </w:rPr>
-        <w:t xml:space="preserve">. </w:t>
-      </w:r>
-    </w:p>
-    <w:p>
-      <w:pPr>
-        <w:jc w:val="both"/>
-        <w:rPr>
-          <w:rFonts w:ascii="Times New Roman" w:eastAsia="Times New Roman" w:hAnsi="Times New Roman" w:cs="Times New Roman"/>
-          <w:noProof w:val="0"/>
-          <w:kern w:val="0"/>
-        </w:rPr>
-      </w:pPr>
-      <w:r>
-        <w:rPr>
-          <w:rFonts w:ascii="Times New Roman" w:eastAsia="Times New Roman" w:hAnsi="Times New Roman" w:cs="Times New Roman"/>
-          <w:noProof w:val="0"/>
-          <w:kern w:val="0"/>
-        </w:rPr>
         <w:t>We implement three heuristic methods for solving the problem: random, nearest neighbor, and a greedy cycle.</w:t>
       </w:r>
     </w:p>
@@ -229,6 +223,8 @@
           <w:sz w:val="28"/>
         </w:rPr>
       </w:pPr>
+      <w:bookmarkStart w:id="2" w:name="_Hlk148887238"/>
+      <w:bookmarkEnd w:id="1"/>
       <w:r>
         <w:rPr>
           <w:rFonts w:ascii="Times New Roman" w:eastAsia="Times New Roman" w:hAnsi="Times New Roman" w:cs="Times New Roman"/>
@@ -493,6 +489,7 @@
         <w:t>dist_matrix</w:t>
       </w:r>
     </w:p>
+    <w:bookmarkEnd w:id="2"/>
     <w:p>
       <w:pPr>
         <w:spacing w:after="0"/>
@@ -2488,6 +2485,7 @@
           <w:sz w:val="28"/>
         </w:rPr>
       </w:pPr>
+      <w:bookmarkStart w:id="3" w:name="_Hlk148887487"/>
       <w:r>
         <w:rPr>
           <w:rFonts w:ascii="Times New Roman" w:eastAsia="Times New Roman" w:hAnsi="Times New Roman" w:cs="Times New Roman"/>
@@ -2542,12 +2540,6 @@
         <w:gridCol w:w="2266"/>
       </w:tblGrid>
       <w:tr>
-        <w:tblPrEx>
-          <w:tblCellMar>
-            <w:top w:w="0" w:type="dxa"/>
-            <w:bottom w:w="0" w:type="dxa"/>
-          </w:tblCellMar>
-        </w:tblPrEx>
         <w:trPr>
           <w:trHeight w:val="1"/>
         </w:trPr>
@@ -2669,12 +2661,6 @@
         </w:tc>
       </w:tr>
       <w:tr>
-        <w:tblPrEx>
-          <w:tblCellMar>
-            <w:top w:w="0" w:type="dxa"/>
-            <w:bottom w:w="0" w:type="dxa"/>
-          </w:tblCellMar>
-        </w:tblPrEx>
         <w:trPr>
           <w:trHeight w:val="1"/>
         </w:trPr>
@@ -2800,12 +2786,6 @@
         </w:tc>
       </w:tr>
       <w:tr>
-        <w:tblPrEx>
-          <w:tblCellMar>
-            <w:top w:w="0" w:type="dxa"/>
-            <w:bottom w:w="0" w:type="dxa"/>
-          </w:tblCellMar>
-        </w:tblPrEx>
         <w:trPr>
           <w:trHeight w:val="1"/>
         </w:trPr>
@@ -2940,12 +2920,6 @@
         </w:tc>
       </w:tr>
       <w:tr>
-        <w:tblPrEx>
-          <w:tblCellMar>
-            <w:top w:w="0" w:type="dxa"/>
-            <w:bottom w:w="0" w:type="dxa"/>
-          </w:tblCellMar>
-        </w:tblPrEx>
         <w:trPr>
           <w:trHeight w:val="1"/>
         </w:trPr>
@@ -3080,12 +3054,6 @@
         </w:tc>
       </w:tr>
       <w:tr>
-        <w:tblPrEx>
-          <w:tblCellMar>
-            <w:top w:w="0" w:type="dxa"/>
-            <w:bottom w:w="0" w:type="dxa"/>
-          </w:tblCellMar>
-        </w:tblPrEx>
         <w:trPr>
           <w:trHeight w:val="1"/>
         </w:trPr>
@@ -3314,12 +3282,6 @@
         <w:gridCol w:w="2266"/>
       </w:tblGrid>
       <w:tr>
-        <w:tblPrEx>
-          <w:tblCellMar>
-            <w:top w:w="0" w:type="dxa"/>
-            <w:bottom w:w="0" w:type="dxa"/>
-          </w:tblCellMar>
-        </w:tblPrEx>
         <w:trPr>
           <w:trHeight w:val="1"/>
         </w:trPr>
@@ -3441,12 +3403,6 @@
         </w:tc>
       </w:tr>
       <w:tr>
-        <w:tblPrEx>
-          <w:tblCellMar>
-            <w:top w:w="0" w:type="dxa"/>
-            <w:bottom w:w="0" w:type="dxa"/>
-          </w:tblCellMar>
-        </w:tblPrEx>
         <w:trPr>
           <w:trHeight w:val="1"/>
         </w:trPr>
@@ -3578,12 +3534,6 @@
         </w:tc>
       </w:tr>
       <w:tr>
-        <w:tblPrEx>
-          <w:tblCellMar>
-            <w:top w:w="0" w:type="dxa"/>
-            <w:bottom w:w="0" w:type="dxa"/>
-          </w:tblCellMar>
-        </w:tblPrEx>
         <w:trPr>
           <w:trHeight w:val="1"/>
         </w:trPr>
@@ -3715,12 +3665,6 @@
         </w:tc>
       </w:tr>
       <w:tr>
-        <w:tblPrEx>
-          <w:tblCellMar>
-            <w:top w:w="0" w:type="dxa"/>
-            <w:bottom w:w="0" w:type="dxa"/>
-          </w:tblCellMar>
-        </w:tblPrEx>
         <w:trPr>
           <w:trHeight w:val="1"/>
         </w:trPr>
@@ -3852,12 +3796,6 @@
         </w:tc>
       </w:tr>
       <w:tr>
-        <w:tblPrEx>
-          <w:tblCellMar>
-            <w:top w:w="0" w:type="dxa"/>
-            <w:bottom w:w="0" w:type="dxa"/>
-          </w:tblCellMar>
-        </w:tblPrEx>
         <w:trPr>
           <w:trHeight w:val="1"/>
         </w:trPr>
@@ -4073,12 +4011,6 @@
         <w:gridCol w:w="2266"/>
       </w:tblGrid>
       <w:tr>
-        <w:tblPrEx>
-          <w:tblCellMar>
-            <w:top w:w="0" w:type="dxa"/>
-            <w:bottom w:w="0" w:type="dxa"/>
-          </w:tblCellMar>
-        </w:tblPrEx>
         <w:trPr>
           <w:trHeight w:val="1"/>
         </w:trPr>
@@ -4200,12 +4132,6 @@
         </w:tc>
       </w:tr>
       <w:tr>
-        <w:tblPrEx>
-          <w:tblCellMar>
-            <w:top w:w="0" w:type="dxa"/>
-            <w:bottom w:w="0" w:type="dxa"/>
-          </w:tblCellMar>
-        </w:tblPrEx>
         <w:trPr>
           <w:trHeight w:val="1"/>
         </w:trPr>
@@ -4337,12 +4263,6 @@
         </w:tc>
       </w:tr>
       <w:tr>
-        <w:tblPrEx>
-          <w:tblCellMar>
-            <w:top w:w="0" w:type="dxa"/>
-            <w:bottom w:w="0" w:type="dxa"/>
-          </w:tblCellMar>
-        </w:tblPrEx>
         <w:trPr>
           <w:trHeight w:val="1"/>
         </w:trPr>
@@ -4474,12 +4394,6 @@
         </w:tc>
       </w:tr>
       <w:tr>
-        <w:tblPrEx>
-          <w:tblCellMar>
-            <w:top w:w="0" w:type="dxa"/>
-            <w:bottom w:w="0" w:type="dxa"/>
-          </w:tblCellMar>
-        </w:tblPrEx>
         <w:trPr>
           <w:trHeight w:val="1"/>
         </w:trPr>
@@ -4611,12 +4525,6 @@
         </w:tc>
       </w:tr>
       <w:tr>
-        <w:tblPrEx>
-          <w:tblCellMar>
-            <w:top w:w="0" w:type="dxa"/>
-            <w:bottom w:w="0" w:type="dxa"/>
-          </w:tblCellMar>
-        </w:tblPrEx>
         <w:trPr>
           <w:trHeight w:val="1"/>
         </w:trPr>
@@ -4747,6 +4655,7 @@
           </w:p>
         </w:tc>
       </w:tr>
+      <w:bookmarkEnd w:id="3"/>
     </w:tbl>
     <w:p>
       <w:pPr>
@@ -4786,136 +4695,19 @@
         </w:rPr>
       </w:pPr>
       <w:r>
-        <w:object w:dxaOrig="8697" w:dyaOrig="6374" w14:anchorId="73655D8B">
-          <v:shapetype id="_x0000_t75" coordsize="21600,21600" o:spt="75" o:preferrelative="t" path="m@4@5l@4@11@9@11@9@5xe" filled="f" stroked="f">
-            <v:stroke joinstyle="miter"/>
-            <v:formulas>
-              <v:f eqn="if lineDrawn pixelLineWidth 0"/>
-              <v:f eqn="sum @0 1 0"/>
-              <v:f eqn="sum 0 0 @1"/>
-              <v:f eqn="prod @2 1 2"/>
-              <v:f eqn="prod @3 21600 pixelWidth"/>
-              <v:f eqn="prod @3 21600 pixelHeight"/>
-              <v:f eqn="sum @0 0 1"/>
-              <v:f eqn="prod @6 1 2"/>
-              <v:f eqn="prod @7 21600 pixelWidth"/>
-              <v:f eqn="sum @8 21600 0"/>
-              <v:f eqn="prod @7 21600 pixelHeight"/>
-              <v:f eqn="sum @10 21600 0"/>
-            </v:formulas>
-            <v:path o:extrusionok="f" gradientshapeok="t" o:connecttype="rect"/>
-            <o:lock v:ext="edit" aspectratio="t"/>
-          </v:shapetype>
-          <v:shape id="_x0000_s1038" type="#_x0000_t75" style="position:absolute;left:0;text-align:left;margin-left:.15pt;margin-top:24.1pt;width:435pt;height:318.5pt;z-index:251659264;mso-position-horizontal-relative:text;mso-position-vertical-relative:text;mso-width-relative:page;mso-height-relative:page" filled="t">
-            <v:imagedata r:id="rId7" o:title=""/>
-            <o:lock v:ext="edit" aspectratio="f"/>
-            <w10:wrap type="topAndBottom"/>
-          </v:shape>
-          <o:OLEObject Type="Embed" ProgID="StaticMetafile" ShapeID="_x0000_s1038" DrawAspect="Content" ObjectID="_1758913589" r:id="rId8"/>
-        </w:object>
-      </w:r>
-      <w:r>
-        <w:rPr>
-          <w:rFonts w:ascii="Times New Roman" w:eastAsia="Times New Roman" w:hAnsi="Times New Roman" w:cs="Times New Roman"/>
-          <w:b/>
-        </w:rPr>
-        <w:t>The random solution</w:t>
-      </w:r>
-    </w:p>
-    <w:p>
-      <w:pPr>
-        <w:spacing w:after="0" w:line="240" w:lineRule="auto"/>
-        <w:jc w:val="both"/>
-        <w:rPr>
-          <w:rFonts w:ascii="Times New Roman" w:eastAsia="Times New Roman" w:hAnsi="Times New Roman" w:cs="Times New Roman"/>
-          <w:i/>
-        </w:rPr>
-      </w:pPr>
-      <w:r>
-        <w:object w:dxaOrig="8697" w:dyaOrig="6374" w14:anchorId="12C29F93">
-          <v:rect id="rectole0000000001" o:spid="_x0000_i1026" style="width:435pt;height:318.5pt" o:ole="" o:preferrelative="t" stroked="f">
-            <v:imagedata r:id="rId9" o:title=""/>
-          </v:rect>
-          <o:OLEObject Type="Embed" ProgID="StaticMetafile" ShapeID="rectole0000000001" DrawAspect="Content" ObjectID="_1758913582" r:id="rId10"/>
-        </w:object>
-      </w:r>
-      <w:r>
-        <w:object w:dxaOrig="8707" w:dyaOrig="6431" w14:anchorId="4F708A77">
-          <v:rect id="rectole0000000002" o:spid="_x0000_i1027" style="width:435.5pt;height:321.5pt" o:ole="" o:preferrelative="t" stroked="f">
-            <v:imagedata r:id="rId11" o:title=""/>
-          </v:rect>
-          <o:OLEObject Type="Embed" ProgID="StaticMetafile" ShapeID="rectole0000000002" DrawAspect="Content" ObjectID="_1758913583" r:id="rId12"/>
-        </w:object>
-      </w:r>
-      <w:r>
-        <w:object w:dxaOrig="8707" w:dyaOrig="6431" w14:anchorId="2B7CDCAF">
-          <v:rect id="rectole0000000003" o:spid="_x0000_i1028" style="width:435.5pt;height:321.5pt" o:ole="" o:preferrelative="t" stroked="f">
-            <v:imagedata r:id="rId13" o:title=""/>
-          </v:rect>
-          <o:OLEObject Type="Embed" ProgID="StaticMetafile" ShapeID="rectole0000000003" DrawAspect="Content" ObjectID="_1758913584" r:id="rId14"/>
-        </w:object>
-      </w:r>
-      <w:r>
-        <w:rPr>
-          <w:rFonts w:ascii="Times New Roman" w:eastAsia="Times New Roman" w:hAnsi="Times New Roman" w:cs="Times New Roman"/>
-          <w:i/>
-        </w:rPr>
-        <w:tab/>
-      </w:r>
-    </w:p>
-    <w:p>
-      <w:pPr>
-        <w:spacing w:line="240" w:lineRule="auto"/>
-        <w:jc w:val="both"/>
-        <w:rPr>
-          <w:rFonts w:ascii="Times New Roman" w:eastAsia="Times New Roman" w:hAnsi="Times New Roman" w:cs="Times New Roman"/>
-          <w:i/>
-        </w:rPr>
-      </w:pPr>
-    </w:p>
-    <w:p>
-      <w:pPr>
-        <w:rPr>
-          <w:rFonts w:ascii="Times New Roman" w:eastAsia="Times New Roman" w:hAnsi="Times New Roman" w:cs="Times New Roman"/>
-          <w:b/>
-        </w:rPr>
-      </w:pPr>
-      <w:r>
-        <w:rPr>
-          <w:rFonts w:ascii="Times New Roman" w:eastAsia="Times New Roman" w:hAnsi="Times New Roman" w:cs="Times New Roman"/>
-          <w:b/>
-        </w:rPr>
-        <w:br w:type="page"/>
-      </w:r>
-    </w:p>
-    <w:p>
-      <w:pPr>
-        <w:spacing w:line="240" w:lineRule="auto"/>
-        <w:jc w:val="both"/>
-        <w:rPr>
-          <w:rFonts w:ascii="Times New Roman" w:eastAsia="Times New Roman" w:hAnsi="Times New Roman" w:cs="Times New Roman"/>
-          <w:b/>
-        </w:rPr>
-      </w:pPr>
-      <w:r>
-        <w:rPr>
-          <w:rFonts w:ascii="Times New Roman" w:eastAsia="Times New Roman" w:hAnsi="Times New Roman" w:cs="Times New Roman"/>
-          <w:b/>
-        </w:rPr>
-        <w:lastRenderedPageBreak/>
         <w:drawing>
-          <wp:anchor distT="0" distB="0" distL="114300" distR="114300" simplePos="0" relativeHeight="251661824" behindDoc="0" locked="0" layoutInCell="1" allowOverlap="1" wp14:anchorId="4C5AB884" wp14:editId="4F657632">
+          <wp:anchor distT="0" distB="0" distL="114300" distR="114300" simplePos="0" relativeHeight="251642880" behindDoc="0" locked="0" layoutInCell="1" allowOverlap="1" wp14:anchorId="12A3768D" wp14:editId="1AE626A0">
             <wp:simplePos x="0" y="0"/>
             <wp:positionH relativeFrom="column">
-              <wp:posOffset>1905</wp:posOffset>
+              <wp:posOffset>599313</wp:posOffset>
             </wp:positionH>
             <wp:positionV relativeFrom="paragraph">
-              <wp:posOffset>4775200</wp:posOffset>
+              <wp:posOffset>308864</wp:posOffset>
             </wp:positionV>
-            <wp:extent cx="5969000" cy="4375150"/>
+            <wp:extent cx="4780994" cy="3510000"/>
             <wp:effectExtent l="0" t="0" r="0" b="0"/>
             <wp:wrapTopAndBottom/>
-            <wp:docPr id="1586260694" name="Picture 2"/>
+            <wp:docPr id="1085017585" name="Picture 1"/>
             <wp:cNvGraphicFramePr>
               <a:graphicFrameLocks xmlns:a="http://schemas.openxmlformats.org/drawingml/2006/main" noChangeAspect="1"/>
             </wp:cNvGraphicFramePr>
@@ -4923,13 +4715,13 @@
               <a:graphicData uri="http://schemas.openxmlformats.org/drawingml/2006/picture">
                 <pic:pic xmlns:pic="http://schemas.openxmlformats.org/drawingml/2006/picture">
                   <pic:nvPicPr>
-                    <pic:cNvPr id="0" name="Picture 45"/>
+                    <pic:cNvPr id="0" name="Picture 14"/>
                     <pic:cNvPicPr>
                       <a:picLocks noChangeAspect="1" noChangeArrowheads="1"/>
                     </pic:cNvPicPr>
                   </pic:nvPicPr>
                   <pic:blipFill>
-                    <a:blip r:embed="rId15">
+                    <a:blip r:embed="rId6" cstate="print">
                       <a:extLst>
                         <a:ext uri="{28A0092B-C50C-407E-A947-70E740481C1C}">
                           <a14:useLocalDpi xmlns:a14="http://schemas.microsoft.com/office/drawing/2010/main" val="0"/>
@@ -4944,7 +4736,7 @@
                   <pic:spPr bwMode="auto">
                     <a:xfrm>
                       <a:off x="0" y="0"/>
-                      <a:ext cx="5969000" cy="4375150"/>
+                      <a:ext cx="4780994" cy="3510000"/>
                     </a:xfrm>
                     <a:prstGeom prst="rect">
                       <a:avLst/>
@@ -4957,33 +4749,87 @@
                 </pic:pic>
               </a:graphicData>
             </a:graphic>
-            <wp14:sizeRelH relativeFrom="page">
-              <wp14:pctWidth>0</wp14:pctWidth>
-            </wp14:sizeRelH>
-            <wp14:sizeRelV relativeFrom="page">
-              <wp14:pctHeight>0</wp14:pctHeight>
-            </wp14:sizeRelV>
           </wp:anchor>
         </w:drawing>
       </w:r>
       <w:r>
         <w:rPr>
           <w:rFonts w:ascii="Times New Roman" w:eastAsia="Times New Roman" w:hAnsi="Times New Roman" w:cs="Times New Roman"/>
-          <w:bCs/>
-        </w:rPr>
+          <w:b/>
+        </w:rPr>
+        <w:t>The random solution</w:t>
+      </w:r>
+    </w:p>
+    <w:p>
+      <w:pPr>
+        <w:spacing w:after="0" w:line="240" w:lineRule="auto"/>
+        <w:jc w:val="both"/>
+        <w:rPr>
+          <w:rFonts w:ascii="Times New Roman" w:eastAsia="Times New Roman" w:hAnsi="Times New Roman" w:cs="Times New Roman"/>
+          <w:i/>
+        </w:rPr>
+      </w:pPr>
+      <w:r>
+        <w:rPr>
+          <w:rFonts w:ascii="Times New Roman" w:eastAsia="Times New Roman" w:hAnsi="Times New Roman" w:cs="Times New Roman"/>
+          <w:i/>
+        </w:rPr>
+        <w:tab/>
+      </w:r>
+    </w:p>
+    <w:p>
+      <w:pPr>
+        <w:spacing w:line="240" w:lineRule="auto"/>
+        <w:jc w:val="both"/>
+        <w:rPr>
+          <w:rFonts w:ascii="Times New Roman" w:eastAsia="Times New Roman" w:hAnsi="Times New Roman" w:cs="Times New Roman"/>
+          <w:i/>
+        </w:rPr>
+      </w:pPr>
+    </w:p>
+    <w:p>
+      <w:pPr>
+        <w:rPr>
+          <w:rFonts w:ascii="Times New Roman" w:eastAsia="Times New Roman" w:hAnsi="Times New Roman" w:cs="Times New Roman"/>
+          <w:b/>
+        </w:rPr>
+      </w:pPr>
+      <w:r>
+        <w:rPr>
+          <w:rFonts w:ascii="Times New Roman" w:eastAsia="Times New Roman" w:hAnsi="Times New Roman" w:cs="Times New Roman"/>
+          <w:b/>
+        </w:rPr>
+        <w:br w:type="page"/>
+      </w:r>
+    </w:p>
+    <w:p>
+      <w:pPr>
+        <w:spacing w:line="240" w:lineRule="auto"/>
+        <w:jc w:val="both"/>
+        <w:rPr>
+          <w:rFonts w:ascii="Times New Roman" w:eastAsia="Times New Roman" w:hAnsi="Times New Roman" w:cs="Times New Roman"/>
+          <w:b/>
+        </w:rPr>
+      </w:pPr>
+      <w:r>
+        <w:rPr>
+          <w:rFonts w:ascii="Times New Roman" w:eastAsia="Times New Roman" w:hAnsi="Times New Roman" w:cs="Times New Roman"/>
+          <w:i/>
+        </w:rPr>
+        <w:lastRenderedPageBreak/>
         <w:drawing>
-          <wp:anchor distT="0" distB="0" distL="114300" distR="114300" simplePos="0" relativeHeight="251650560" behindDoc="0" locked="0" layoutInCell="1" allowOverlap="1" wp14:anchorId="027438A1" wp14:editId="3FAD3182">
+          <wp:anchor distT="0" distB="0" distL="114300" distR="114300" simplePos="0" relativeHeight="251653120" behindDoc="0" locked="0" layoutInCell="1" allowOverlap="1" wp14:anchorId="1BE9C401" wp14:editId="713259B6">
             <wp:simplePos x="0" y="0"/>
             <wp:positionH relativeFrom="column">
-              <wp:posOffset>-17145</wp:posOffset>
+              <wp:posOffset>611505</wp:posOffset>
             </wp:positionH>
             <wp:positionV relativeFrom="paragraph">
-              <wp:posOffset>285115</wp:posOffset>
+              <wp:posOffset>4001262</wp:posOffset>
             </wp:positionV>
-            <wp:extent cx="5969000" cy="4375150"/>
+            <wp:extent cx="4754245" cy="3509645"/>
             <wp:effectExtent l="0" t="0" r="0" b="0"/>
             <wp:wrapTopAndBottom/>
-            <wp:docPr id="1393226994" name="Picture 1" descr="A graph of a number of lines and dots&#10;&#10;Description automatically generated with medium confidence"/>
+            <wp:docPr id="1699041130" name="Picture 3"/>
             <wp:cNvGraphicFramePr>
               <a:graphicFrameLocks xmlns:a="http://schemas.openxmlformats.org/drawingml/2006/main" noChangeAspect="1"/>
             </wp:cNvGraphicFramePr>
@@ -4991,13 +4837,13 @@
               <a:graphicData uri="http://schemas.openxmlformats.org/drawingml/2006/picture">
                 <pic:pic xmlns:pic="http://schemas.openxmlformats.org/drawingml/2006/picture">
                   <pic:nvPicPr>
-                    <pic:cNvPr id="1393226994" name="Picture 1" descr="A graph of a number of lines and dots&#10;&#10;Description automatically generated with medium confidence"/>
+                    <pic:cNvPr id="0" name="Picture 20"/>
                     <pic:cNvPicPr>
                       <a:picLocks noChangeAspect="1" noChangeArrowheads="1"/>
                     </pic:cNvPicPr>
                   </pic:nvPicPr>
                   <pic:blipFill>
-                    <a:blip r:embed="rId16">
+                    <a:blip r:embed="rId7" cstate="print">
                       <a:extLst>
                         <a:ext uri="{28A0092B-C50C-407E-A947-70E740481C1C}">
                           <a14:useLocalDpi xmlns:a14="http://schemas.microsoft.com/office/drawing/2010/main" val="0"/>
@@ -5012,7 +4858,7 @@
                   <pic:spPr bwMode="auto">
                     <a:xfrm>
                       <a:off x="0" y="0"/>
-                      <a:ext cx="5969000" cy="4375150"/>
+                      <a:ext cx="4754245" cy="3509645"/>
                     </a:xfrm>
                     <a:prstGeom prst="rect">
                       <a:avLst/>
@@ -5025,51 +4871,27 @@
                 </pic:pic>
               </a:graphicData>
             </a:graphic>
-            <wp14:sizeRelH relativeFrom="page">
-              <wp14:pctWidth>0</wp14:pctWidth>
-            </wp14:sizeRelH>
-            <wp14:sizeRelV relativeFrom="page">
-              <wp14:pctHeight>0</wp14:pctHeight>
-            </wp14:sizeRelV>
           </wp:anchor>
         </w:drawing>
       </w:r>
       <w:r>
         <w:rPr>
           <w:rFonts w:ascii="Times New Roman" w:eastAsia="Times New Roman" w:hAnsi="Times New Roman" w:cs="Times New Roman"/>
-          <w:b/>
-        </w:rPr>
-        <w:t>The nearest neighbor algorithm</w:t>
-      </w:r>
-    </w:p>
-    <w:p>
-      <w:pPr>
-        <w:spacing w:line="240" w:lineRule="auto"/>
-        <w:jc w:val="both"/>
-        <w:rPr>
-          <w:rFonts w:ascii="Times New Roman" w:eastAsia="Times New Roman" w:hAnsi="Times New Roman" w:cs="Times New Roman"/>
-          <w:b/>
-        </w:rPr>
-      </w:pPr>
-      <w:r>
-        <w:rPr>
-          <w:rFonts w:ascii="Times New Roman" w:eastAsia="Times New Roman" w:hAnsi="Times New Roman" w:cs="Times New Roman"/>
-          <w:b/>
-        </w:rPr>
-        <w:lastRenderedPageBreak/>
+          <w:i/>
+        </w:rPr>
         <w:drawing>
-          <wp:anchor distT="0" distB="0" distL="114300" distR="114300" simplePos="0" relativeHeight="251671040" behindDoc="0" locked="0" layoutInCell="1" allowOverlap="1" wp14:anchorId="547965C7" wp14:editId="5042757C">
+          <wp:anchor distT="0" distB="0" distL="114300" distR="114300" simplePos="0" relativeHeight="251651072" behindDoc="0" locked="0" layoutInCell="1" allowOverlap="1" wp14:anchorId="12F2A2C4" wp14:editId="0D75A82A">
             <wp:simplePos x="0" y="0"/>
             <wp:positionH relativeFrom="column">
-              <wp:posOffset>1905</wp:posOffset>
+              <wp:posOffset>598932</wp:posOffset>
             </wp:positionH>
             <wp:positionV relativeFrom="paragraph">
-              <wp:posOffset>3989705</wp:posOffset>
+              <wp:posOffset>-9779</wp:posOffset>
             </wp:positionV>
-            <wp:extent cx="5962650" cy="4406900"/>
+            <wp:extent cx="4780915" cy="3509645"/>
             <wp:effectExtent l="0" t="0" r="0" b="0"/>
             <wp:wrapTopAndBottom/>
-            <wp:docPr id="137984347" name="Picture 4"/>
+            <wp:docPr id="501418238" name="Picture 2"/>
             <wp:cNvGraphicFramePr>
               <a:graphicFrameLocks xmlns:a="http://schemas.openxmlformats.org/drawingml/2006/main" noChangeAspect="1"/>
             </wp:cNvGraphicFramePr>
@@ -5077,13 +4899,13 @@
               <a:graphicData uri="http://schemas.openxmlformats.org/drawingml/2006/picture">
                 <pic:pic xmlns:pic="http://schemas.openxmlformats.org/drawingml/2006/picture">
                   <pic:nvPicPr>
-                    <pic:cNvPr id="0" name="Picture 47"/>
+                    <pic:cNvPr id="0" name="Picture 15"/>
                     <pic:cNvPicPr>
                       <a:picLocks noChangeAspect="1" noChangeArrowheads="1"/>
                     </pic:cNvPicPr>
                   </pic:nvPicPr>
                   <pic:blipFill>
-                    <a:blip r:embed="rId17">
+                    <a:blip r:embed="rId8" cstate="print">
                       <a:extLst>
                         <a:ext uri="{28A0092B-C50C-407E-A947-70E740481C1C}">
                           <a14:useLocalDpi xmlns:a14="http://schemas.microsoft.com/office/drawing/2010/main" val="0"/>
@@ -5098,7 +4920,7 @@
                   <pic:spPr bwMode="auto">
                     <a:xfrm>
                       <a:off x="0" y="0"/>
-                      <a:ext cx="5962650" cy="4406900"/>
+                      <a:ext cx="4780915" cy="3509645"/>
                     </a:xfrm>
                     <a:prstGeom prst="rect">
                       <a:avLst/>
@@ -5111,33 +4933,46 @@
                 </pic:pic>
               </a:graphicData>
             </a:graphic>
-            <wp14:sizeRelH relativeFrom="page">
-              <wp14:pctWidth>0</wp14:pctWidth>
-            </wp14:sizeRelH>
-            <wp14:sizeRelV relativeFrom="page">
-              <wp14:pctHeight>0</wp14:pctHeight>
-            </wp14:sizeRelV>
           </wp:anchor>
         </w:drawing>
       </w:r>
-      <w:r>
-        <w:rPr>
-          <w:rFonts w:ascii="Times New Roman" w:eastAsia="Times New Roman" w:hAnsi="Times New Roman" w:cs="Times New Roman"/>
-          <w:b/>
-        </w:rPr>
+    </w:p>
+    <w:p>
+      <w:pPr>
+        <w:spacing w:line="240" w:lineRule="auto"/>
+        <w:jc w:val="both"/>
+        <w:rPr>
+          <w:rFonts w:ascii="Times New Roman" w:eastAsia="Times New Roman" w:hAnsi="Times New Roman" w:cs="Times New Roman"/>
+          <w:b/>
+        </w:rPr>
+      </w:pPr>
+    </w:p>
+    <w:p>
+      <w:pPr>
+        <w:rPr>
+          <w:rFonts w:ascii="Times New Roman" w:eastAsia="Times New Roman" w:hAnsi="Times New Roman" w:cs="Times New Roman"/>
+          <w:b/>
+        </w:rPr>
+      </w:pPr>
+      <w:r>
+        <w:rPr>
+          <w:rFonts w:ascii="Times New Roman" w:eastAsia="Times New Roman" w:hAnsi="Times New Roman" w:cs="Times New Roman"/>
+          <w:b/>
+        </w:rPr>
+        <w:lastRenderedPageBreak/>
         <w:drawing>
-          <wp:anchor distT="0" distB="0" distL="114300" distR="114300" simplePos="0" relativeHeight="251683328" behindDoc="0" locked="0" layoutInCell="1" allowOverlap="1" wp14:anchorId="26FEB6E1" wp14:editId="14BA91D5">
+          <wp:anchor distT="0" distB="0" distL="114300" distR="114300" simplePos="0" relativeHeight="251659264" behindDoc="0" locked="0" layoutInCell="1" allowOverlap="1" wp14:anchorId="694C272B" wp14:editId="4C31599E">
             <wp:simplePos x="0" y="0"/>
             <wp:positionH relativeFrom="column">
-              <wp:posOffset>8255</wp:posOffset>
+              <wp:posOffset>611505</wp:posOffset>
             </wp:positionH>
             <wp:positionV relativeFrom="paragraph">
-              <wp:posOffset>-556895</wp:posOffset>
+              <wp:posOffset>-10541</wp:posOffset>
             </wp:positionV>
-            <wp:extent cx="5962650" cy="4406900"/>
+            <wp:extent cx="4754781" cy="3510000"/>
             <wp:effectExtent l="0" t="0" r="0" b="0"/>
             <wp:wrapTopAndBottom/>
-            <wp:docPr id="440956167" name="Picture 3"/>
+            <wp:docPr id="1454479929" name="Picture 5"/>
             <wp:cNvGraphicFramePr>
               <a:graphicFrameLocks xmlns:a="http://schemas.openxmlformats.org/drawingml/2006/main" noChangeAspect="1"/>
             </wp:cNvGraphicFramePr>
@@ -5145,13 +4980,13 @@
               <a:graphicData uri="http://schemas.openxmlformats.org/drawingml/2006/picture">
                 <pic:pic xmlns:pic="http://schemas.openxmlformats.org/drawingml/2006/picture">
                   <pic:nvPicPr>
-                    <pic:cNvPr id="0" name="Picture 46"/>
+                    <pic:cNvPr id="0" name="Picture 22"/>
                     <pic:cNvPicPr>
                       <a:picLocks noChangeAspect="1" noChangeArrowheads="1"/>
                     </pic:cNvPicPr>
                   </pic:nvPicPr>
                   <pic:blipFill>
-                    <a:blip r:embed="rId18">
+                    <a:blip r:embed="rId9" cstate="print">
                       <a:extLst>
                         <a:ext uri="{28A0092B-C50C-407E-A947-70E740481C1C}">
                           <a14:useLocalDpi xmlns:a14="http://schemas.microsoft.com/office/drawing/2010/main" val="0"/>
@@ -5166,7 +5001,7 @@
                   <pic:spPr bwMode="auto">
                     <a:xfrm>
                       <a:off x="0" y="0"/>
-                      <a:ext cx="5962650" cy="4406900"/>
+                      <a:ext cx="4754781" cy="3510000"/>
                     </a:xfrm>
                     <a:prstGeom prst="rect">
                       <a:avLst/>
@@ -5179,10 +5014,10 @@
                 </pic:pic>
               </a:graphicData>
             </a:graphic>
-            <wp14:sizeRelH relativeFrom="page">
+            <wp14:sizeRelH relativeFrom="margin">
               <wp14:pctWidth>0</wp14:pctWidth>
             </wp14:sizeRelH>
-            <wp14:sizeRelV relativeFrom="page">
+            <wp14:sizeRelV relativeFrom="margin">
               <wp14:pctHeight>0</wp14:pctHeight>
             </wp14:sizeRelV>
           </wp:anchor>
@@ -5203,7 +5038,393 @@
           <w:rFonts w:ascii="Times New Roman" w:eastAsia="Times New Roman" w:hAnsi="Times New Roman" w:cs="Times New Roman"/>
           <w:b/>
         </w:rPr>
+        <w:drawing>
+          <wp:anchor distT="0" distB="0" distL="114300" distR="114300" simplePos="0" relativeHeight="251662336" behindDoc="0" locked="0" layoutInCell="1" allowOverlap="1" wp14:anchorId="68366EE2" wp14:editId="4F6D1C04">
+            <wp:simplePos x="0" y="0"/>
+            <wp:positionH relativeFrom="column">
+              <wp:posOffset>599313</wp:posOffset>
+            </wp:positionH>
+            <wp:positionV relativeFrom="paragraph">
+              <wp:posOffset>368173</wp:posOffset>
+            </wp:positionV>
+            <wp:extent cx="4780994" cy="3510000"/>
+            <wp:effectExtent l="0" t="0" r="0" b="0"/>
+            <wp:wrapTopAndBottom/>
+            <wp:docPr id="1886845994" name="Picture 6"/>
+            <wp:cNvGraphicFramePr>
+              <a:graphicFrameLocks xmlns:a="http://schemas.openxmlformats.org/drawingml/2006/main" noChangeAspect="1"/>
+            </wp:cNvGraphicFramePr>
+            <a:graphic xmlns:a="http://schemas.openxmlformats.org/drawingml/2006/main">
+              <a:graphicData uri="http://schemas.openxmlformats.org/drawingml/2006/picture">
+                <pic:pic xmlns:pic="http://schemas.openxmlformats.org/drawingml/2006/picture">
+                  <pic:nvPicPr>
+                    <pic:cNvPr id="0" name="Picture 23"/>
+                    <pic:cNvPicPr>
+                      <a:picLocks noChangeAspect="1" noChangeArrowheads="1"/>
+                    </pic:cNvPicPr>
+                  </pic:nvPicPr>
+                  <pic:blipFill>
+                    <a:blip r:embed="rId10" cstate="print">
+                      <a:extLst>
+                        <a:ext uri="{28A0092B-C50C-407E-A947-70E740481C1C}">
+                          <a14:useLocalDpi xmlns:a14="http://schemas.microsoft.com/office/drawing/2010/main" val="0"/>
+                        </a:ext>
+                      </a:extLst>
+                    </a:blip>
+                    <a:srcRect/>
+                    <a:stretch>
+                      <a:fillRect/>
+                    </a:stretch>
+                  </pic:blipFill>
+                  <pic:spPr bwMode="auto">
+                    <a:xfrm>
+                      <a:off x="0" y="0"/>
+                      <a:ext cx="4780994" cy="3510000"/>
+                    </a:xfrm>
+                    <a:prstGeom prst="rect">
+                      <a:avLst/>
+                    </a:prstGeom>
+                    <a:noFill/>
+                    <a:ln>
+                      <a:noFill/>
+                    </a:ln>
+                  </pic:spPr>
+                </pic:pic>
+              </a:graphicData>
+            </a:graphic>
+          </wp:anchor>
+        </w:drawing>
+      </w:r>
+      <w:r>
+        <w:rPr>
+          <w:rFonts w:ascii="Times New Roman" w:eastAsia="Times New Roman" w:hAnsi="Times New Roman" w:cs="Times New Roman"/>
+          <w:b/>
+        </w:rPr>
+        <w:t>The nearest neighbor algorithm</w:t>
+      </w:r>
+    </w:p>
+    <w:p>
+      <w:pPr>
+        <w:spacing w:line="240" w:lineRule="auto"/>
+        <w:jc w:val="both"/>
+        <w:rPr>
+          <w:rFonts w:ascii="Times New Roman" w:eastAsia="Times New Roman" w:hAnsi="Times New Roman" w:cs="Times New Roman"/>
+          <w:b/>
+        </w:rPr>
+      </w:pPr>
+    </w:p>
+    <w:p>
+      <w:pPr>
+        <w:spacing w:line="240" w:lineRule="auto"/>
+        <w:jc w:val="both"/>
+        <w:rPr>
+          <w:rFonts w:ascii="Times New Roman" w:eastAsia="Times New Roman" w:hAnsi="Times New Roman" w:cs="Times New Roman"/>
+          <w:b/>
+        </w:rPr>
+      </w:pPr>
+    </w:p>
+    <w:p>
+      <w:pPr>
+        <w:rPr>
+          <w:rFonts w:ascii="Times New Roman" w:eastAsia="Times New Roman" w:hAnsi="Times New Roman" w:cs="Times New Roman"/>
+          <w:b/>
+        </w:rPr>
+      </w:pPr>
+      <w:r>
+        <w:rPr>
+          <w:rFonts w:ascii="Times New Roman" w:eastAsia="Times New Roman" w:hAnsi="Times New Roman" w:cs="Times New Roman"/>
+          <w:b/>
+        </w:rPr>
         <w:lastRenderedPageBreak/>
+        <w:drawing>
+          <wp:anchor distT="0" distB="0" distL="114300" distR="114300" simplePos="0" relativeHeight="251668480" behindDoc="0" locked="0" layoutInCell="1" allowOverlap="1" wp14:anchorId="5C74B301" wp14:editId="3DC8D69B">
+            <wp:simplePos x="0" y="0"/>
+            <wp:positionH relativeFrom="column">
+              <wp:posOffset>598805</wp:posOffset>
+            </wp:positionH>
+            <wp:positionV relativeFrom="paragraph">
+              <wp:posOffset>-4572</wp:posOffset>
+            </wp:positionV>
+            <wp:extent cx="4780915" cy="3509645"/>
+            <wp:effectExtent l="0" t="0" r="0" b="0"/>
+            <wp:wrapTopAndBottom/>
+            <wp:docPr id="530198112" name="Picture 7"/>
+            <wp:cNvGraphicFramePr>
+              <a:graphicFrameLocks xmlns:a="http://schemas.openxmlformats.org/drawingml/2006/main" noChangeAspect="1"/>
+            </wp:cNvGraphicFramePr>
+            <a:graphic xmlns:a="http://schemas.openxmlformats.org/drawingml/2006/main">
+              <a:graphicData uri="http://schemas.openxmlformats.org/drawingml/2006/picture">
+                <pic:pic xmlns:pic="http://schemas.openxmlformats.org/drawingml/2006/picture">
+                  <pic:nvPicPr>
+                    <pic:cNvPr id="0" name="Picture 24"/>
+                    <pic:cNvPicPr>
+                      <a:picLocks noChangeAspect="1" noChangeArrowheads="1"/>
+                    </pic:cNvPicPr>
+                  </pic:nvPicPr>
+                  <pic:blipFill>
+                    <a:blip r:embed="rId11" cstate="print">
+                      <a:extLst>
+                        <a:ext uri="{28A0092B-C50C-407E-A947-70E740481C1C}">
+                          <a14:useLocalDpi xmlns:a14="http://schemas.microsoft.com/office/drawing/2010/main" val="0"/>
+                        </a:ext>
+                      </a:extLst>
+                    </a:blip>
+                    <a:srcRect/>
+                    <a:stretch>
+                      <a:fillRect/>
+                    </a:stretch>
+                  </pic:blipFill>
+                  <pic:spPr bwMode="auto">
+                    <a:xfrm>
+                      <a:off x="0" y="0"/>
+                      <a:ext cx="4780915" cy="3509645"/>
+                    </a:xfrm>
+                    <a:prstGeom prst="rect">
+                      <a:avLst/>
+                    </a:prstGeom>
+                    <a:noFill/>
+                    <a:ln>
+                      <a:noFill/>
+                    </a:ln>
+                  </pic:spPr>
+                </pic:pic>
+              </a:graphicData>
+            </a:graphic>
+          </wp:anchor>
+        </w:drawing>
+      </w:r>
+    </w:p>
+    <w:p>
+      <w:pPr>
+        <w:spacing w:line="240" w:lineRule="auto"/>
+        <w:jc w:val="both"/>
+        <w:rPr>
+          <w:rFonts w:ascii="Times New Roman" w:eastAsia="Times New Roman" w:hAnsi="Times New Roman" w:cs="Times New Roman"/>
+          <w:b/>
+        </w:rPr>
+      </w:pPr>
+      <w:r>
+        <w:rPr>
+          <w:rFonts w:ascii="Times New Roman" w:eastAsia="Times New Roman" w:hAnsi="Times New Roman" w:cs="Times New Roman"/>
+          <w:b/>
+        </w:rPr>
+        <w:drawing>
+          <wp:anchor distT="0" distB="0" distL="114300" distR="114300" simplePos="0" relativeHeight="251669504" behindDoc="0" locked="0" layoutInCell="1" allowOverlap="1" wp14:anchorId="411C404F" wp14:editId="72B16145">
+            <wp:simplePos x="0" y="0"/>
+            <wp:positionH relativeFrom="column">
+              <wp:posOffset>611505</wp:posOffset>
+            </wp:positionH>
+            <wp:positionV relativeFrom="paragraph">
+              <wp:posOffset>294259</wp:posOffset>
+            </wp:positionV>
+            <wp:extent cx="4754781" cy="3510000"/>
+            <wp:effectExtent l="0" t="0" r="0" b="0"/>
+            <wp:wrapTopAndBottom/>
+            <wp:docPr id="1301194691" name="Picture 8"/>
+            <wp:cNvGraphicFramePr>
+              <a:graphicFrameLocks xmlns:a="http://schemas.openxmlformats.org/drawingml/2006/main" noChangeAspect="1"/>
+            </wp:cNvGraphicFramePr>
+            <a:graphic xmlns:a="http://schemas.openxmlformats.org/drawingml/2006/main">
+              <a:graphicData uri="http://schemas.openxmlformats.org/drawingml/2006/picture">
+                <pic:pic xmlns:pic="http://schemas.openxmlformats.org/drawingml/2006/picture">
+                  <pic:nvPicPr>
+                    <pic:cNvPr id="0" name="Picture 25"/>
+                    <pic:cNvPicPr>
+                      <a:picLocks noChangeAspect="1" noChangeArrowheads="1"/>
+                    </pic:cNvPicPr>
+                  </pic:nvPicPr>
+                  <pic:blipFill>
+                    <a:blip r:embed="rId12" cstate="print">
+                      <a:extLst>
+                        <a:ext uri="{28A0092B-C50C-407E-A947-70E740481C1C}">
+                          <a14:useLocalDpi xmlns:a14="http://schemas.microsoft.com/office/drawing/2010/main" val="0"/>
+                        </a:ext>
+                      </a:extLst>
+                    </a:blip>
+                    <a:srcRect/>
+                    <a:stretch>
+                      <a:fillRect/>
+                    </a:stretch>
+                  </pic:blipFill>
+                  <pic:spPr bwMode="auto">
+                    <a:xfrm>
+                      <a:off x="0" y="0"/>
+                      <a:ext cx="4754781" cy="3510000"/>
+                    </a:xfrm>
+                    <a:prstGeom prst="rect">
+                      <a:avLst/>
+                    </a:prstGeom>
+                    <a:noFill/>
+                    <a:ln>
+                      <a:noFill/>
+                    </a:ln>
+                  </pic:spPr>
+                </pic:pic>
+              </a:graphicData>
+            </a:graphic>
+          </wp:anchor>
+        </w:drawing>
+      </w:r>
+    </w:p>
+    <w:p>
+      <w:pPr>
+        <w:spacing w:line="240" w:lineRule="auto"/>
+        <w:jc w:val="both"/>
+        <w:rPr>
+          <w:rFonts w:ascii="Calibri" w:eastAsia="Calibri" w:hAnsi="Calibri" w:cs="Calibri"/>
+        </w:rPr>
+      </w:pPr>
+    </w:p>
+    <w:p>
+      <w:pPr>
+        <w:rPr>
+          <w:rFonts w:ascii="Calibri" w:eastAsia="Calibri" w:hAnsi="Calibri" w:cs="Calibri"/>
+        </w:rPr>
+      </w:pPr>
+      <w:r>
+        <w:rPr>
+          <w:rFonts w:ascii="Calibri" w:eastAsia="Calibri" w:hAnsi="Calibri" w:cs="Calibri"/>
+        </w:rPr>
+        <w:lastRenderedPageBreak/>
+        <w:drawing>
+          <wp:anchor distT="0" distB="0" distL="114300" distR="114300" simplePos="0" relativeHeight="251675648" behindDoc="0" locked="0" layoutInCell="1" allowOverlap="1" wp14:anchorId="7256C66D" wp14:editId="2F862A81">
+            <wp:simplePos x="0" y="0"/>
+            <wp:positionH relativeFrom="column">
+              <wp:posOffset>611505</wp:posOffset>
+            </wp:positionH>
+            <wp:positionV relativeFrom="paragraph">
+              <wp:posOffset>1905</wp:posOffset>
+            </wp:positionV>
+            <wp:extent cx="4754781" cy="3510000"/>
+            <wp:effectExtent l="0" t="0" r="0" b="0"/>
+            <wp:wrapTopAndBottom/>
+            <wp:docPr id="671975287" name="Picture 9"/>
+            <wp:cNvGraphicFramePr>
+              <a:graphicFrameLocks xmlns:a="http://schemas.openxmlformats.org/drawingml/2006/main" noChangeAspect="1"/>
+            </wp:cNvGraphicFramePr>
+            <a:graphic xmlns:a="http://schemas.openxmlformats.org/drawingml/2006/main">
+              <a:graphicData uri="http://schemas.openxmlformats.org/drawingml/2006/picture">
+                <pic:pic xmlns:pic="http://schemas.openxmlformats.org/drawingml/2006/picture">
+                  <pic:nvPicPr>
+                    <pic:cNvPr id="0" name="Picture 26"/>
+                    <pic:cNvPicPr>
+                      <a:picLocks noChangeAspect="1" noChangeArrowheads="1"/>
+                    </pic:cNvPicPr>
+                  </pic:nvPicPr>
+                  <pic:blipFill>
+                    <a:blip r:embed="rId13" cstate="print">
+                      <a:extLst>
+                        <a:ext uri="{28A0092B-C50C-407E-A947-70E740481C1C}">
+                          <a14:useLocalDpi xmlns:a14="http://schemas.microsoft.com/office/drawing/2010/main" val="0"/>
+                        </a:ext>
+                      </a:extLst>
+                    </a:blip>
+                    <a:srcRect/>
+                    <a:stretch>
+                      <a:fillRect/>
+                    </a:stretch>
+                  </pic:blipFill>
+                  <pic:spPr bwMode="auto">
+                    <a:xfrm>
+                      <a:off x="0" y="0"/>
+                      <a:ext cx="4754781" cy="3510000"/>
+                    </a:xfrm>
+                    <a:prstGeom prst="rect">
+                      <a:avLst/>
+                    </a:prstGeom>
+                    <a:noFill/>
+                    <a:ln>
+                      <a:noFill/>
+                    </a:ln>
+                  </pic:spPr>
+                </pic:pic>
+              </a:graphicData>
+            </a:graphic>
+          </wp:anchor>
+        </w:drawing>
+      </w:r>
+    </w:p>
+    <w:p>
+      <w:pPr>
+        <w:spacing w:line="240" w:lineRule="auto"/>
+        <w:jc w:val="both"/>
+        <w:rPr>
+          <w:rFonts w:ascii="Calibri" w:eastAsia="Calibri" w:hAnsi="Calibri" w:cs="Calibri"/>
+        </w:rPr>
+      </w:pPr>
+      <w:r>
+        <w:rPr>
+          <w:rFonts w:ascii="Times New Roman" w:eastAsia="Times New Roman" w:hAnsi="Times New Roman" w:cs="Times New Roman"/>
+          <w:b/>
+        </w:rPr>
+        <w:drawing>
+          <wp:anchor distT="0" distB="0" distL="114300" distR="114300" simplePos="0" relativeHeight="251679744" behindDoc="0" locked="0" layoutInCell="1" allowOverlap="1" wp14:anchorId="44B003AA" wp14:editId="20A19876">
+            <wp:simplePos x="0" y="0"/>
+            <wp:positionH relativeFrom="column">
+              <wp:posOffset>599313</wp:posOffset>
+            </wp:positionH>
+            <wp:positionV relativeFrom="paragraph">
+              <wp:posOffset>460248</wp:posOffset>
+            </wp:positionV>
+            <wp:extent cx="4780994" cy="3510000"/>
+            <wp:effectExtent l="0" t="0" r="0" b="0"/>
+            <wp:wrapTopAndBottom/>
+            <wp:docPr id="1678097280" name="Picture 10"/>
+            <wp:cNvGraphicFramePr>
+              <a:graphicFrameLocks xmlns:a="http://schemas.openxmlformats.org/drawingml/2006/main" noChangeAspect="1"/>
+            </wp:cNvGraphicFramePr>
+            <a:graphic xmlns:a="http://schemas.openxmlformats.org/drawingml/2006/main">
+              <a:graphicData uri="http://schemas.openxmlformats.org/drawingml/2006/picture">
+                <pic:pic xmlns:pic="http://schemas.openxmlformats.org/drawingml/2006/picture">
+                  <pic:nvPicPr>
+                    <pic:cNvPr id="0" name="Picture 27"/>
+                    <pic:cNvPicPr>
+                      <a:picLocks noChangeAspect="1" noChangeArrowheads="1"/>
+                    </pic:cNvPicPr>
+                  </pic:nvPicPr>
+                  <pic:blipFill>
+                    <a:blip r:embed="rId14" cstate="print">
+                      <a:extLst>
+                        <a:ext uri="{28A0092B-C50C-407E-A947-70E740481C1C}">
+                          <a14:useLocalDpi xmlns:a14="http://schemas.microsoft.com/office/drawing/2010/main" val="0"/>
+                        </a:ext>
+                      </a:extLst>
+                    </a:blip>
+                    <a:srcRect/>
+                    <a:stretch>
+                      <a:fillRect/>
+                    </a:stretch>
+                  </pic:blipFill>
+                  <pic:spPr bwMode="auto">
+                    <a:xfrm>
+                      <a:off x="0" y="0"/>
+                      <a:ext cx="4780994" cy="3510000"/>
+                    </a:xfrm>
+                    <a:prstGeom prst="rect">
+                      <a:avLst/>
+                    </a:prstGeom>
+                    <a:noFill/>
+                    <a:ln>
+                      <a:noFill/>
+                    </a:ln>
+                  </pic:spPr>
+                </pic:pic>
+              </a:graphicData>
+            </a:graphic>
+            <wp14:sizeRelH relativeFrom="margin">
+              <wp14:pctWidth>0</wp14:pctWidth>
+            </wp14:sizeRelH>
+            <wp14:sizeRelV relativeFrom="margin">
+              <wp14:pctHeight>0</wp14:pctHeight>
+            </wp14:sizeRelV>
+          </wp:anchor>
+        </w:drawing>
+      </w:r>
+      <w:r>
+        <w:rPr>
+          <w:rFonts w:ascii="Times New Roman" w:eastAsia="Times New Roman" w:hAnsi="Times New Roman" w:cs="Times New Roman"/>
+          <w:b/>
+        </w:rPr>
         <w:t>The greedy cycle algorithm</w:t>
       </w:r>
     </w:p>
@@ -5212,16 +5433,24 @@
         <w:spacing w:line="240" w:lineRule="auto"/>
         <w:jc w:val="both"/>
         <w:rPr>
-          <w:rFonts w:ascii="Calibri" w:eastAsia="Calibri" w:hAnsi="Calibri" w:cs="Calibri"/>
-        </w:rPr>
-      </w:pPr>
-      <w:r>
-        <w:object w:dxaOrig="8310" w:dyaOrig="6089" w14:anchorId="078DE828">
-          <v:rect id="rectole0000000008" o:spid="_x0000_i1033" style="width:415.5pt;height:304.5pt" o:ole="" o:preferrelative="t" stroked="f">
-            <v:imagedata r:id="rId19" o:title=""/>
-          </v:rect>
-          <o:OLEObject Type="Embed" ProgID="StaticMetafile" ShapeID="rectole0000000008" DrawAspect="Content" ObjectID="_1758913585" r:id="rId20"/>
-        </w:object>
+          <w:rFonts w:ascii="Times New Roman" w:eastAsia="Times New Roman" w:hAnsi="Times New Roman" w:cs="Times New Roman"/>
+          <w:b/>
+        </w:rPr>
+      </w:pPr>
+    </w:p>
+    <w:p>
+      <w:pPr>
+        <w:rPr>
+          <w:rFonts w:ascii="Times New Roman" w:eastAsia="Times New Roman" w:hAnsi="Times New Roman" w:cs="Times New Roman"/>
+          <w:b/>
+        </w:rPr>
+      </w:pPr>
+      <w:r>
+        <w:rPr>
+          <w:rFonts w:ascii="Times New Roman" w:eastAsia="Times New Roman" w:hAnsi="Times New Roman" w:cs="Times New Roman"/>
+          <w:b/>
+        </w:rPr>
+        <w:br w:type="page"/>
       </w:r>
     </w:p>
     <w:p>
@@ -5229,16 +5458,155 @@
         <w:spacing w:line="240" w:lineRule="auto"/>
         <w:jc w:val="both"/>
         <w:rPr>
-          <w:rFonts w:ascii="Calibri" w:eastAsia="Calibri" w:hAnsi="Calibri" w:cs="Calibri"/>
-        </w:rPr>
-      </w:pPr>
-      <w:r>
-        <w:object w:dxaOrig="8310" w:dyaOrig="6089" w14:anchorId="6A10052B">
-          <v:rect id="rectole0000000009" o:spid="_x0000_i1034" style="width:415.5pt;height:304.5pt" o:ole="" o:preferrelative="t" stroked="f">
-            <v:imagedata r:id="rId21" o:title=""/>
-          </v:rect>
-          <o:OLEObject Type="Embed" ProgID="StaticMetafile" ShapeID="rectole0000000009" DrawAspect="Content" ObjectID="_1758913586" r:id="rId22"/>
-        </w:object>
+          <w:rFonts w:ascii="Times New Roman" w:eastAsia="Times New Roman" w:hAnsi="Times New Roman" w:cs="Times New Roman"/>
+          <w:b/>
+        </w:rPr>
+      </w:pPr>
+      <w:r>
+        <w:rPr>
+          <w:rFonts w:ascii="Times New Roman" w:eastAsia="Times New Roman" w:hAnsi="Times New Roman" w:cs="Times New Roman"/>
+          <w:b/>
+        </w:rPr>
+        <w:lastRenderedPageBreak/>
+        <w:drawing>
+          <wp:anchor distT="0" distB="0" distL="114300" distR="114300" simplePos="0" relativeHeight="251682816" behindDoc="0" locked="0" layoutInCell="1" allowOverlap="1" wp14:anchorId="0A2D4791" wp14:editId="10396A67">
+            <wp:simplePos x="0" y="0"/>
+            <wp:positionH relativeFrom="column">
+              <wp:posOffset>599313</wp:posOffset>
+            </wp:positionH>
+            <wp:positionV relativeFrom="paragraph">
+              <wp:posOffset>-9779</wp:posOffset>
+            </wp:positionV>
+            <wp:extent cx="4780994" cy="3510000"/>
+            <wp:effectExtent l="0" t="0" r="0" b="0"/>
+            <wp:wrapTopAndBottom/>
+            <wp:docPr id="2121420980" name="Picture 11" descr="A diagram of a graph&#10;&#10;Description automatically generated"/>
+            <wp:cNvGraphicFramePr>
+              <a:graphicFrameLocks xmlns:a="http://schemas.openxmlformats.org/drawingml/2006/main" noChangeAspect="1"/>
+            </wp:cNvGraphicFramePr>
+            <a:graphic xmlns:a="http://schemas.openxmlformats.org/drawingml/2006/main">
+              <a:graphicData uri="http://schemas.openxmlformats.org/drawingml/2006/picture">
+                <pic:pic xmlns:pic="http://schemas.openxmlformats.org/drawingml/2006/picture">
+                  <pic:nvPicPr>
+                    <pic:cNvPr id="2121420980" name="Picture 11" descr="A diagram of a graph&#10;&#10;Description automatically generated"/>
+                    <pic:cNvPicPr>
+                      <a:picLocks noChangeAspect="1" noChangeArrowheads="1"/>
+                    </pic:cNvPicPr>
+                  </pic:nvPicPr>
+                  <pic:blipFill>
+                    <a:blip r:embed="rId15" cstate="print">
+                      <a:extLst>
+                        <a:ext uri="{28A0092B-C50C-407E-A947-70E740481C1C}">
+                          <a14:useLocalDpi xmlns:a14="http://schemas.microsoft.com/office/drawing/2010/main" val="0"/>
+                        </a:ext>
+                      </a:extLst>
+                    </a:blip>
+                    <a:srcRect/>
+                    <a:stretch>
+                      <a:fillRect/>
+                    </a:stretch>
+                  </pic:blipFill>
+                  <pic:spPr bwMode="auto">
+                    <a:xfrm>
+                      <a:off x="0" y="0"/>
+                      <a:ext cx="4780994" cy="3510000"/>
+                    </a:xfrm>
+                    <a:prstGeom prst="rect">
+                      <a:avLst/>
+                    </a:prstGeom>
+                    <a:noFill/>
+                    <a:ln>
+                      <a:noFill/>
+                    </a:ln>
+                  </pic:spPr>
+                </pic:pic>
+              </a:graphicData>
+            </a:graphic>
+            <wp14:sizeRelH relativeFrom="margin">
+              <wp14:pctWidth>0</wp14:pctWidth>
+            </wp14:sizeRelH>
+            <wp14:sizeRelV relativeFrom="margin">
+              <wp14:pctHeight>0</wp14:pctHeight>
+            </wp14:sizeRelV>
+          </wp:anchor>
+        </w:drawing>
+      </w:r>
+    </w:p>
+    <w:p>
+      <w:pPr>
+        <w:rPr>
+          <w:rFonts w:ascii="Times New Roman" w:eastAsia="Times New Roman" w:hAnsi="Times New Roman" w:cs="Times New Roman"/>
+          <w:b/>
+        </w:rPr>
+      </w:pPr>
+      <w:r>
+        <w:rPr>
+          <w:rFonts w:ascii="Times New Roman" w:eastAsia="Times New Roman" w:hAnsi="Times New Roman" w:cs="Times New Roman"/>
+          <w:b/>
+        </w:rPr>
+        <w:drawing>
+          <wp:anchor distT="0" distB="0" distL="114300" distR="114300" simplePos="0" relativeHeight="251684864" behindDoc="0" locked="0" layoutInCell="1" allowOverlap="1" wp14:anchorId="2193BD38" wp14:editId="192308A7">
+            <wp:simplePos x="0" y="0"/>
+            <wp:positionH relativeFrom="column">
+              <wp:posOffset>611505</wp:posOffset>
+            </wp:positionH>
+            <wp:positionV relativeFrom="paragraph">
+              <wp:posOffset>396875</wp:posOffset>
+            </wp:positionV>
+            <wp:extent cx="4754245" cy="3509645"/>
+            <wp:effectExtent l="0" t="0" r="0" b="0"/>
+            <wp:wrapTopAndBottom/>
+            <wp:docPr id="983222222" name="Picture 12"/>
+            <wp:cNvGraphicFramePr>
+              <a:graphicFrameLocks xmlns:a="http://schemas.openxmlformats.org/drawingml/2006/main" noChangeAspect="1"/>
+            </wp:cNvGraphicFramePr>
+            <a:graphic xmlns:a="http://schemas.openxmlformats.org/drawingml/2006/main">
+              <a:graphicData uri="http://schemas.openxmlformats.org/drawingml/2006/picture">
+                <pic:pic xmlns:pic="http://schemas.openxmlformats.org/drawingml/2006/picture">
+                  <pic:nvPicPr>
+                    <pic:cNvPr id="0" name="Picture 29"/>
+                    <pic:cNvPicPr>
+                      <a:picLocks noChangeAspect="1" noChangeArrowheads="1"/>
+                    </pic:cNvPicPr>
+                  </pic:nvPicPr>
+                  <pic:blipFill>
+                    <a:blip r:embed="rId16" cstate="print">
+                      <a:extLst>
+                        <a:ext uri="{28A0092B-C50C-407E-A947-70E740481C1C}">
+                          <a14:useLocalDpi xmlns:a14="http://schemas.microsoft.com/office/drawing/2010/main" val="0"/>
+                        </a:ext>
+                      </a:extLst>
+                    </a:blip>
+                    <a:srcRect/>
+                    <a:stretch>
+                      <a:fillRect/>
+                    </a:stretch>
+                  </pic:blipFill>
+                  <pic:spPr bwMode="auto">
+                    <a:xfrm>
+                      <a:off x="0" y="0"/>
+                      <a:ext cx="4754245" cy="3509645"/>
+                    </a:xfrm>
+                    <a:prstGeom prst="rect">
+                      <a:avLst/>
+                    </a:prstGeom>
+                    <a:noFill/>
+                    <a:ln>
+                      <a:noFill/>
+                    </a:ln>
+                  </pic:spPr>
+                </pic:pic>
+              </a:graphicData>
+            </a:graphic>
+          </wp:anchor>
+        </w:drawing>
+      </w:r>
+      <w:r>
+        <w:rPr>
+          <w:rFonts w:ascii="Times New Roman" w:eastAsia="Times New Roman" w:hAnsi="Times New Roman" w:cs="Times New Roman"/>
+          <w:b/>
+        </w:rPr>
+        <w:br w:type="page"/>
       </w:r>
     </w:p>
     <w:p>
@@ -5246,16 +5614,72 @@
         <w:spacing w:line="240" w:lineRule="auto"/>
         <w:jc w:val="both"/>
         <w:rPr>
-          <w:rFonts w:ascii="Calibri" w:eastAsia="Calibri" w:hAnsi="Calibri" w:cs="Calibri"/>
-        </w:rPr>
-      </w:pPr>
-      <w:r>
-        <w:object w:dxaOrig="8310" w:dyaOrig="6134" w14:anchorId="03A33D22">
-          <v:rect id="rectole0000000010" o:spid="_x0000_i1035" style="width:415.5pt;height:306.5pt" o:ole="" o:preferrelative="t" stroked="f">
-            <v:imagedata r:id="rId23" o:title=""/>
-          </v:rect>
-          <o:OLEObject Type="Embed" ProgID="StaticMetafile" ShapeID="rectole0000000010" DrawAspect="Content" ObjectID="_1758913587" r:id="rId24"/>
-        </w:object>
+          <w:rFonts w:ascii="Times New Roman" w:eastAsia="Times New Roman" w:hAnsi="Times New Roman" w:cs="Times New Roman"/>
+          <w:b/>
+        </w:rPr>
+      </w:pPr>
+      <w:r>
+        <w:rPr>
+          <w:rFonts w:ascii="Times New Roman" w:eastAsia="Times New Roman" w:hAnsi="Times New Roman" w:cs="Times New Roman"/>
+          <w:b/>
+        </w:rPr>
+        <w:lastRenderedPageBreak/>
+        <w:drawing>
+          <wp:anchor distT="0" distB="0" distL="114300" distR="114300" simplePos="0" relativeHeight="251696640" behindDoc="0" locked="0" layoutInCell="1" allowOverlap="1" wp14:anchorId="29E4C5C6" wp14:editId="66C9BC47">
+            <wp:simplePos x="0" y="0"/>
+            <wp:positionH relativeFrom="column">
+              <wp:posOffset>611505</wp:posOffset>
+            </wp:positionH>
+            <wp:positionV relativeFrom="paragraph">
+              <wp:posOffset>-10287</wp:posOffset>
+            </wp:positionV>
+            <wp:extent cx="4754781" cy="3510000"/>
+            <wp:effectExtent l="0" t="0" r="0" b="0"/>
+            <wp:wrapTopAndBottom/>
+            <wp:docPr id="2010741462" name="Picture 13"/>
+            <wp:cNvGraphicFramePr>
+              <a:graphicFrameLocks xmlns:a="http://schemas.openxmlformats.org/drawingml/2006/main" noChangeAspect="1"/>
+            </wp:cNvGraphicFramePr>
+            <a:graphic xmlns:a="http://schemas.openxmlformats.org/drawingml/2006/main">
+              <a:graphicData uri="http://schemas.openxmlformats.org/drawingml/2006/picture">
+                <pic:pic xmlns:pic="http://schemas.openxmlformats.org/drawingml/2006/picture">
+                  <pic:nvPicPr>
+                    <pic:cNvPr id="0" name="Picture 30"/>
+                    <pic:cNvPicPr>
+                      <a:picLocks noChangeAspect="1" noChangeArrowheads="1"/>
+                    </pic:cNvPicPr>
+                  </pic:nvPicPr>
+                  <pic:blipFill>
+                    <a:blip r:embed="rId17" cstate="print">
+                      <a:extLst>
+                        <a:ext uri="{28A0092B-C50C-407E-A947-70E740481C1C}">
+                          <a14:useLocalDpi xmlns:a14="http://schemas.microsoft.com/office/drawing/2010/main" val="0"/>
+                        </a:ext>
+                      </a:extLst>
+                    </a:blip>
+                    <a:srcRect/>
+                    <a:stretch>
+                      <a:fillRect/>
+                    </a:stretch>
+                  </pic:blipFill>
+                  <pic:spPr bwMode="auto">
+                    <a:xfrm>
+                      <a:off x="0" y="0"/>
+                      <a:ext cx="4754781" cy="3510000"/>
+                    </a:xfrm>
+                    <a:prstGeom prst="rect">
+                      <a:avLst/>
+                    </a:prstGeom>
+                    <a:noFill/>
+                    <a:ln>
+                      <a:noFill/>
+                    </a:ln>
+                  </pic:spPr>
+                </pic:pic>
+              </a:graphicData>
+            </a:graphic>
+          </wp:anchor>
+        </w:drawing>
       </w:r>
     </w:p>
     <w:p>
@@ -5263,16 +5687,16 @@
         <w:spacing w:line="240" w:lineRule="auto"/>
         <w:jc w:val="both"/>
         <w:rPr>
-          <w:rFonts w:ascii="Calibri" w:eastAsia="Calibri" w:hAnsi="Calibri" w:cs="Calibri"/>
-        </w:rPr>
-      </w:pPr>
-      <w:r>
-        <w:object w:dxaOrig="8310" w:dyaOrig="6134" w14:anchorId="286CF428">
-          <v:rect id="rectole0000000011" o:spid="_x0000_i1036" style="width:415.5pt;height:306.5pt" o:ole="" o:preferrelative="t" stroked="f">
-            <v:imagedata r:id="rId25" o:title=""/>
-          </v:rect>
-          <o:OLEObject Type="Embed" ProgID="StaticMetafile" ShapeID="rectole0000000011" DrawAspect="Content" ObjectID="_1758913588" r:id="rId26"/>
-        </w:object>
+          <w:rFonts w:ascii="Times New Roman" w:eastAsia="Times New Roman" w:hAnsi="Times New Roman" w:cs="Times New Roman"/>
+          <w:b/>
+        </w:rPr>
+      </w:pPr>
+      <w:r>
+        <w:rPr>
+          <w:rFonts w:ascii="Times New Roman" w:eastAsia="Times New Roman" w:hAnsi="Times New Roman" w:cs="Times New Roman"/>
+          <w:b/>
+        </w:rPr>
+        <w:t>Conclusions</w:t>
       </w:r>
     </w:p>
     <w:p>
@@ -5281,9 +5705,100 @@
         <w:jc w:val="both"/>
         <w:rPr>
           <w:rFonts w:ascii="Times New Roman" w:eastAsia="Times New Roman" w:hAnsi="Times New Roman" w:cs="Times New Roman"/>
-          <w:b/>
-        </w:rPr>
-      </w:pPr>
+          <w:bCs/>
+        </w:rPr>
+      </w:pPr>
+      <w:r>
+        <w:rPr>
+          <w:rFonts w:ascii="Times New Roman" w:eastAsia="Times New Roman" w:hAnsi="Times New Roman" w:cs="Times New Roman"/>
+          <w:bCs/>
+        </w:rPr>
+        <w:t>The three approaches we have experimented with are not so sofisticated, pretty simple in concept. The first one</w:t>
+      </w:r>
+      <w:r>
+        <w:rPr>
+          <w:rFonts w:ascii="Times New Roman" w:eastAsia="Times New Roman" w:hAnsi="Times New Roman" w:cs="Times New Roman"/>
+          <w:bCs/>
+        </w:rPr>
+        <w:t xml:space="preserve"> </w:t>
+      </w:r>
+      <w:r>
+        <w:rPr>
+          <w:rFonts w:ascii="Times New Roman" w:eastAsia="Times New Roman" w:hAnsi="Times New Roman" w:cs="Times New Roman"/>
+          <w:bCs/>
+        </w:rPr>
+        <w:t>-</w:t>
+      </w:r>
+      <w:r>
+        <w:rPr>
+          <w:rFonts w:ascii="Times New Roman" w:eastAsia="Times New Roman" w:hAnsi="Times New Roman" w:cs="Times New Roman"/>
+          <w:bCs/>
+        </w:rPr>
+        <w:t xml:space="preserve"> r</w:t>
+      </w:r>
+      <w:r>
+        <w:rPr>
+          <w:rFonts w:ascii="Times New Roman" w:eastAsia="Times New Roman" w:hAnsi="Times New Roman" w:cs="Times New Roman"/>
+          <w:bCs/>
+        </w:rPr>
+        <w:t xml:space="preserve">andom, is far from the optimum in the average case because the probability that it outputs the optimal solution is </w:t>
+      </w:r>
+      <w:r>
+        <w:rPr>
+          <w:rFonts w:ascii="Times New Roman" w:eastAsia="Times New Roman" w:hAnsi="Times New Roman" w:cs="Times New Roman"/>
+          <w:bCs/>
+        </w:rPr>
+        <w:t>1/</w:t>
+      </w:r>
+      <w:r>
+        <w:rPr>
+          <w:rFonts w:ascii="Times New Roman" w:eastAsia="Times New Roman" w:hAnsi="Times New Roman" w:cs="Times New Roman"/>
+          <w:bCs/>
+        </w:rPr>
+        <w:t>n!</w:t>
+      </w:r>
+      <w:r>
+        <w:rPr>
+          <w:rFonts w:ascii="Times New Roman" w:eastAsia="Times New Roman" w:hAnsi="Times New Roman" w:cs="Times New Roman"/>
+          <w:bCs/>
+        </w:rPr>
+        <w:t xml:space="preserve"> </w:t>
+      </w:r>
+      <w:r>
+        <w:rPr>
+          <w:rFonts w:ascii="Times New Roman" w:eastAsia="Times New Roman" w:hAnsi="Times New Roman" w:cs="Times New Roman"/>
+          <w:bCs/>
+        </w:rPr>
+        <w:t xml:space="preserve">(where n is the number of nodes taken under consideration), but </w:t>
+      </w:r>
+      <w:r>
+        <w:rPr>
+          <w:rFonts w:ascii="Times New Roman" w:eastAsia="Times New Roman" w:hAnsi="Times New Roman" w:cs="Times New Roman"/>
+          <w:bCs/>
+        </w:rPr>
+        <w:t>it's</w:t>
+      </w:r>
+      <w:r>
+        <w:rPr>
+          <w:rFonts w:ascii="Times New Roman" w:eastAsia="Times New Roman" w:hAnsi="Times New Roman" w:cs="Times New Roman"/>
+          <w:bCs/>
+        </w:rPr>
+        <w:t xml:space="preserve"> very fast and can be used to </w:t>
+      </w:r>
+      <w:r>
+        <w:rPr>
+          <w:rFonts w:ascii="Times New Roman" w:eastAsia="Times New Roman" w:hAnsi="Times New Roman" w:cs="Times New Roman"/>
+          <w:bCs/>
+        </w:rPr>
+        <w:t>visualize</w:t>
+      </w:r>
+      <w:r>
+        <w:rPr>
+          <w:rFonts w:ascii="Times New Roman" w:eastAsia="Times New Roman" w:hAnsi="Times New Roman" w:cs="Times New Roman"/>
+          <w:bCs/>
+        </w:rPr>
+        <w:t xml:space="preserve"> in what order of magnitude the worse part of optimization landscape is expressed. </w:t>
+      </w:r>
     </w:p>
     <w:p>
       <w:pPr>
@@ -5291,16 +5806,100 @@
         <w:jc w:val="both"/>
         <w:rPr>
           <w:rFonts w:ascii="Times New Roman" w:eastAsia="Times New Roman" w:hAnsi="Times New Roman" w:cs="Times New Roman"/>
-          <w:b/>
-        </w:rPr>
-      </w:pPr>
-      <w:r>
-        <w:rPr>
-          <w:rFonts w:ascii="Times New Roman" w:eastAsia="Times New Roman" w:hAnsi="Times New Roman" w:cs="Times New Roman"/>
-          <w:b/>
-        </w:rPr>
-        <w:lastRenderedPageBreak/>
-        <w:t>Conclusions</w:t>
+          <w:bCs/>
+        </w:rPr>
+      </w:pPr>
+      <w:r>
+        <w:rPr>
+          <w:rFonts w:ascii="Times New Roman" w:eastAsia="Times New Roman" w:hAnsi="Times New Roman" w:cs="Times New Roman"/>
+          <w:bCs/>
+        </w:rPr>
+        <w:tab/>
+        <w:t xml:space="preserve">The second algorithm the Nearest Neighbor is </w:t>
+      </w:r>
+      <w:r>
+        <w:rPr>
+          <w:rFonts w:ascii="Times New Roman" w:eastAsia="Times New Roman" w:hAnsi="Times New Roman" w:cs="Times New Roman"/>
+          <w:bCs/>
+        </w:rPr>
+        <w:t>deterministic</w:t>
+      </w:r>
+      <w:r>
+        <w:rPr>
+          <w:rFonts w:ascii="Times New Roman" w:eastAsia="Times New Roman" w:hAnsi="Times New Roman" w:cs="Times New Roman"/>
+          <w:bCs/>
+        </w:rPr>
+        <w:t xml:space="preserve"> in </w:t>
+      </w:r>
+      <w:r>
+        <w:rPr>
+          <w:rFonts w:ascii="Times New Roman" w:eastAsia="Times New Roman" w:hAnsi="Times New Roman" w:cs="Times New Roman"/>
+          <w:bCs/>
+        </w:rPr>
+        <w:t>opposite</w:t>
+      </w:r>
+      <w:r>
+        <w:rPr>
+          <w:rFonts w:ascii="Times New Roman" w:eastAsia="Times New Roman" w:hAnsi="Times New Roman" w:cs="Times New Roman"/>
+          <w:bCs/>
+        </w:rPr>
+        <w:t xml:space="preserve"> to the first one, produces far better solutions</w:t>
+      </w:r>
+      <w:r>
+        <w:rPr>
+          <w:rFonts w:ascii="Times New Roman" w:eastAsia="Times New Roman" w:hAnsi="Times New Roman" w:cs="Times New Roman"/>
+          <w:bCs/>
+        </w:rPr>
+        <w:t>,</w:t>
+      </w:r>
+      <w:r>
+        <w:rPr>
+          <w:rFonts w:ascii="Times New Roman" w:eastAsia="Times New Roman" w:hAnsi="Times New Roman" w:cs="Times New Roman"/>
+          <w:bCs/>
+        </w:rPr>
+        <w:t xml:space="preserve"> and can be treated as </w:t>
+      </w:r>
+      <w:r>
+        <w:rPr>
+          <w:rFonts w:ascii="Times New Roman" w:eastAsia="Times New Roman" w:hAnsi="Times New Roman" w:cs="Times New Roman"/>
+          <w:bCs/>
+        </w:rPr>
+        <w:t xml:space="preserve">a </w:t>
+      </w:r>
+      <w:r>
+        <w:rPr>
+          <w:rFonts w:ascii="Times New Roman" w:eastAsia="Times New Roman" w:hAnsi="Times New Roman" w:cs="Times New Roman"/>
+          <w:bCs/>
+        </w:rPr>
+        <w:t xml:space="preserve">baseline for future improvements. It selects the nearest neighbor(based on the distance in our case Euclidean)  of the last selected node and adds it into the path. </w:t>
+      </w:r>
+      <w:r>
+        <w:rPr>
+          <w:rFonts w:ascii="Times New Roman" w:eastAsia="Times New Roman" w:hAnsi="Times New Roman" w:cs="Times New Roman"/>
+          <w:bCs/>
+        </w:rPr>
+        <w:t>In</w:t>
+      </w:r>
+      <w:r>
+        <w:rPr>
+          <w:rFonts w:ascii="Times New Roman" w:eastAsia="Times New Roman" w:hAnsi="Times New Roman" w:cs="Times New Roman"/>
+          <w:bCs/>
+        </w:rPr>
+        <w:t xml:space="preserve"> plain sight we can see the weaknesses of this approach </w:t>
+      </w:r>
+      <w:r>
+        <w:rPr>
+          <w:rFonts w:ascii="Times New Roman" w:eastAsia="Times New Roman" w:hAnsi="Times New Roman" w:cs="Times New Roman"/>
+          <w:bCs/>
+        </w:rPr>
+        <w:t>in</w:t>
+      </w:r>
+      <w:r>
+        <w:rPr>
+          <w:rFonts w:ascii="Times New Roman" w:eastAsia="Times New Roman" w:hAnsi="Times New Roman" w:cs="Times New Roman"/>
+          <w:bCs/>
+        </w:rPr>
+        <w:t xml:space="preserve"> the visualisations, the last step in which we connect the starting point with the distant last selected node offen crosses other edges and is usually far from optimum. </w:t>
       </w:r>
     </w:p>
     <w:p>
@@ -5317,63 +5916,78 @@
           <w:rFonts w:ascii="Times New Roman" w:eastAsia="Times New Roman" w:hAnsi="Times New Roman" w:cs="Times New Roman"/>
           <w:bCs/>
         </w:rPr>
-        <w:t>The three approaches we have experimented with are not so sofisticated, pretty simple in concept. The first one</w:t>
+        <w:tab/>
+        <w:t xml:space="preserve">Here comes the third algorithm, Greedy Cycle,  which has a solution to this problem because it optimizes the whole cycle length rather than the last connection as the nearest neighbor does. When the decision comes </w:t>
       </w:r>
       <w:r>
         <w:rPr>
           <w:rFonts w:ascii="Times New Roman" w:eastAsia="Times New Roman" w:hAnsi="Times New Roman" w:cs="Times New Roman"/>
           <w:bCs/>
         </w:rPr>
-        <w:t xml:space="preserve"> </w:t>
+        <w:t xml:space="preserve">on </w:t>
       </w:r>
       <w:r>
         <w:rPr>
           <w:rFonts w:ascii="Times New Roman" w:eastAsia="Times New Roman" w:hAnsi="Times New Roman" w:cs="Times New Roman"/>
           <w:bCs/>
         </w:rPr>
-        <w:t>-</w:t>
+        <w:t xml:space="preserve">which node </w:t>
       </w:r>
       <w:r>
         <w:rPr>
           <w:rFonts w:ascii="Times New Roman" w:eastAsia="Times New Roman" w:hAnsi="Times New Roman" w:cs="Times New Roman"/>
           <w:bCs/>
         </w:rPr>
-        <w:t xml:space="preserve"> r</w:t>
+        <w:t xml:space="preserve">to </w:t>
       </w:r>
       <w:r>
         <w:rPr>
           <w:rFonts w:ascii="Times New Roman" w:eastAsia="Times New Roman" w:hAnsi="Times New Roman" w:cs="Times New Roman"/>
           <w:bCs/>
         </w:rPr>
-        <w:t xml:space="preserve">andom, is far from the optimum in the average case because the probability that it outputs the optimal solution is n!(where n is the number of nodes taken under consideration), but </w:t>
+        <w:t xml:space="preserve">add to the Hamiltonian cycle it iterates over all of the possible positions in which we can insert the new node and calculates the increase of </w:t>
       </w:r>
       <w:r>
         <w:rPr>
           <w:rFonts w:ascii="Times New Roman" w:eastAsia="Times New Roman" w:hAnsi="Times New Roman" w:cs="Times New Roman"/>
           <w:bCs/>
         </w:rPr>
-        <w:t>it's</w:t>
+        <w:t>cycle length</w:t>
       </w:r>
       <w:r>
         <w:rPr>
           <w:rFonts w:ascii="Times New Roman" w:eastAsia="Times New Roman" w:hAnsi="Times New Roman" w:cs="Times New Roman"/>
           <w:bCs/>
         </w:rPr>
-        <w:t xml:space="preserve"> very fast and can be used to </w:t>
+        <w:t xml:space="preserve"> for every candidate from the unselected nodes. This algorithm has the highest complexity but solves the problem of the last step </w:t>
       </w:r>
       <w:r>
         <w:rPr>
           <w:rFonts w:ascii="Times New Roman" w:eastAsia="Times New Roman" w:hAnsi="Times New Roman" w:cs="Times New Roman"/>
           <w:bCs/>
         </w:rPr>
-        <w:t>visualize</w:t>
+        <w:t>which</w:t>
       </w:r>
       <w:r>
         <w:rPr>
           <w:rFonts w:ascii="Times New Roman" w:eastAsia="Times New Roman" w:hAnsi="Times New Roman" w:cs="Times New Roman"/>
           <w:bCs/>
         </w:rPr>
-        <w:t xml:space="preserve"> in what order of magnitude the worse part of optimization landscape is expressed. </w:t>
+        <w:t xml:space="preserve"> was the issue of the NN. </w:t>
+      </w:r>
+      <w:r>
+        <w:rPr>
+          <w:rFonts w:ascii="Times New Roman" w:eastAsia="Times New Roman" w:hAnsi="Times New Roman" w:cs="Times New Roman"/>
+          <w:bCs/>
+        </w:rPr>
+        <w:t xml:space="preserve">It is worth noticing, that this algorithm is the only one, that in most cases produces solutions without crossing paths in the graph. </w:t>
+      </w:r>
+      <w:r>
+        <w:rPr>
+          <w:rFonts w:ascii="Times New Roman" w:eastAsia="Times New Roman" w:hAnsi="Times New Roman" w:cs="Times New Roman"/>
+          <w:bCs/>
+        </w:rPr>
+        <w:t xml:space="preserve">Only for instance D, paths for this algorithm crossed once. Going further, based on the provided visualizations, it’s easy to see, that paths produced by this method are the shortest among all solutions provided by implemented methods. </w:t>
       </w:r>
     </w:p>
     <w:p>
@@ -5385,209 +5999,9 @@
           <w:bCs/>
         </w:rPr>
       </w:pPr>
-      <w:r>
-        <w:rPr>
-          <w:rFonts w:ascii="Times New Roman" w:eastAsia="Times New Roman" w:hAnsi="Times New Roman" w:cs="Times New Roman"/>
-          <w:bCs/>
-        </w:rPr>
-        <w:tab/>
-        <w:t xml:space="preserve">The second algorithm the Nearest Neighbor is </w:t>
-      </w:r>
-      <w:r>
-        <w:rPr>
-          <w:rFonts w:ascii="Times New Roman" w:eastAsia="Times New Roman" w:hAnsi="Times New Roman" w:cs="Times New Roman"/>
-          <w:bCs/>
-        </w:rPr>
-        <w:t>deterministic</w:t>
-      </w:r>
-      <w:r>
-        <w:rPr>
-          <w:rFonts w:ascii="Times New Roman" w:eastAsia="Times New Roman" w:hAnsi="Times New Roman" w:cs="Times New Roman"/>
-          <w:bCs/>
-        </w:rPr>
-        <w:t xml:space="preserve"> in </w:t>
-      </w:r>
-      <w:r>
-        <w:rPr>
-          <w:rFonts w:ascii="Times New Roman" w:eastAsia="Times New Roman" w:hAnsi="Times New Roman" w:cs="Times New Roman"/>
-          <w:bCs/>
-        </w:rPr>
-        <w:t>opposite</w:t>
-      </w:r>
-      <w:r>
-        <w:rPr>
-          <w:rFonts w:ascii="Times New Roman" w:eastAsia="Times New Roman" w:hAnsi="Times New Roman" w:cs="Times New Roman"/>
-          <w:bCs/>
-        </w:rPr>
-        <w:t xml:space="preserve"> to the first one, produces far better solutions</w:t>
-      </w:r>
-      <w:r>
-        <w:rPr>
-          <w:rFonts w:ascii="Times New Roman" w:eastAsia="Times New Roman" w:hAnsi="Times New Roman" w:cs="Times New Roman"/>
-          <w:bCs/>
-        </w:rPr>
-        <w:t>,</w:t>
-      </w:r>
-      <w:r>
-        <w:rPr>
-          <w:rFonts w:ascii="Times New Roman" w:eastAsia="Times New Roman" w:hAnsi="Times New Roman" w:cs="Times New Roman"/>
-          <w:bCs/>
-        </w:rPr>
-        <w:t xml:space="preserve"> and can be treated as </w:t>
-      </w:r>
-      <w:r>
-        <w:rPr>
-          <w:rFonts w:ascii="Times New Roman" w:eastAsia="Times New Roman" w:hAnsi="Times New Roman" w:cs="Times New Roman"/>
-          <w:bCs/>
-        </w:rPr>
-        <w:t xml:space="preserve">a </w:t>
-      </w:r>
-      <w:r>
-        <w:rPr>
-          <w:rFonts w:ascii="Times New Roman" w:eastAsia="Times New Roman" w:hAnsi="Times New Roman" w:cs="Times New Roman"/>
-          <w:bCs/>
-        </w:rPr>
-        <w:t xml:space="preserve">baseline for future improvements. It selects the nearest neighbor(based on the distance in our case Euclidean)  of the last selected node and adds it into the path. </w:t>
-      </w:r>
-      <w:r>
-        <w:rPr>
-          <w:rFonts w:ascii="Times New Roman" w:eastAsia="Times New Roman" w:hAnsi="Times New Roman" w:cs="Times New Roman"/>
-          <w:bCs/>
-        </w:rPr>
-        <w:t>In</w:t>
-      </w:r>
-      <w:r>
-        <w:rPr>
-          <w:rFonts w:ascii="Times New Roman" w:eastAsia="Times New Roman" w:hAnsi="Times New Roman" w:cs="Times New Roman"/>
-          <w:bCs/>
-        </w:rPr>
-        <w:t xml:space="preserve"> plain sight we can see the weaknesses of this approach </w:t>
-      </w:r>
-      <w:r>
-        <w:rPr>
-          <w:rFonts w:ascii="Times New Roman" w:eastAsia="Times New Roman" w:hAnsi="Times New Roman" w:cs="Times New Roman"/>
-          <w:bCs/>
-        </w:rPr>
-        <w:t>in</w:t>
-      </w:r>
-      <w:r>
-        <w:rPr>
-          <w:rFonts w:ascii="Times New Roman" w:eastAsia="Times New Roman" w:hAnsi="Times New Roman" w:cs="Times New Roman"/>
-          <w:bCs/>
-        </w:rPr>
-        <w:t xml:space="preserve"> the visualisations, the last step in which we connect the starting point with the distant last selected node offen crosses other edges and is usually far from optimum. </w:t>
-      </w:r>
-    </w:p>
-    <w:p>
-      <w:pPr>
-        <w:spacing w:line="240" w:lineRule="auto"/>
-        <w:jc w:val="both"/>
-        <w:rPr>
-          <w:rFonts w:ascii="Times New Roman" w:eastAsia="Times New Roman" w:hAnsi="Times New Roman" w:cs="Times New Roman"/>
-          <w:bCs/>
-        </w:rPr>
-      </w:pPr>
-      <w:r>
-        <w:rPr>
-          <w:rFonts w:ascii="Times New Roman" w:eastAsia="Times New Roman" w:hAnsi="Times New Roman" w:cs="Times New Roman"/>
-          <w:bCs/>
-        </w:rPr>
-        <w:tab/>
-        <w:t xml:space="preserve">Here comes the third algorithm, Greedy Cycle,  which has a solution to this problem because it optimizes the whole cycle length rather than the last connection as the nearest neighbor does. When the decision comes </w:t>
-      </w:r>
-      <w:r>
-        <w:rPr>
-          <w:rFonts w:ascii="Times New Roman" w:eastAsia="Times New Roman" w:hAnsi="Times New Roman" w:cs="Times New Roman"/>
-          <w:bCs/>
-        </w:rPr>
-        <w:t xml:space="preserve">on </w:t>
-      </w:r>
-      <w:r>
-        <w:rPr>
-          <w:rFonts w:ascii="Times New Roman" w:eastAsia="Times New Roman" w:hAnsi="Times New Roman" w:cs="Times New Roman"/>
-          <w:bCs/>
-        </w:rPr>
-        <w:t xml:space="preserve">which node </w:t>
-      </w:r>
-      <w:r>
-        <w:rPr>
-          <w:rFonts w:ascii="Times New Roman" w:eastAsia="Times New Roman" w:hAnsi="Times New Roman" w:cs="Times New Roman"/>
-          <w:bCs/>
-        </w:rPr>
-        <w:t xml:space="preserve">to </w:t>
-      </w:r>
-      <w:r>
-        <w:rPr>
-          <w:rFonts w:ascii="Times New Roman" w:eastAsia="Times New Roman" w:hAnsi="Times New Roman" w:cs="Times New Roman"/>
-          <w:bCs/>
-        </w:rPr>
-        <w:t xml:space="preserve">add to the Hamiltonian cycle it iterates over all of the possible positions in which we can insert the new node and calculates the increase of </w:t>
-      </w:r>
-      <w:r>
-        <w:rPr>
-          <w:rFonts w:ascii="Times New Roman" w:eastAsia="Times New Roman" w:hAnsi="Times New Roman" w:cs="Times New Roman"/>
-          <w:bCs/>
-        </w:rPr>
-        <w:t>cycle length</w:t>
-      </w:r>
-      <w:r>
-        <w:rPr>
-          <w:rFonts w:ascii="Times New Roman" w:eastAsia="Times New Roman" w:hAnsi="Times New Roman" w:cs="Times New Roman"/>
-          <w:bCs/>
-        </w:rPr>
-        <w:t xml:space="preserve"> for every candidate from the unselected nodes. This algorithm has the highest complexity but solves the problem of the last step </w:t>
-      </w:r>
-      <w:r>
-        <w:rPr>
-          <w:rFonts w:ascii="Times New Roman" w:eastAsia="Times New Roman" w:hAnsi="Times New Roman" w:cs="Times New Roman"/>
-          <w:bCs/>
-        </w:rPr>
-        <w:t>which</w:t>
-      </w:r>
-      <w:r>
-        <w:rPr>
-          <w:rFonts w:ascii="Times New Roman" w:eastAsia="Times New Roman" w:hAnsi="Times New Roman" w:cs="Times New Roman"/>
-          <w:bCs/>
-        </w:rPr>
-        <w:t xml:space="preserve"> was the issue of the NN. </w:t>
-      </w:r>
-      <w:r>
-        <w:rPr>
-          <w:rFonts w:ascii="Times New Roman" w:eastAsia="Times New Roman" w:hAnsi="Times New Roman" w:cs="Times New Roman"/>
-          <w:bCs/>
-        </w:rPr>
-        <w:t xml:space="preserve">It is worth noticing, that this algorithm is the only one, that in most cases produces solutions without crossing paths in the graph. </w:t>
-      </w:r>
-      <w:r>
-        <w:rPr>
-          <w:rFonts w:ascii="Times New Roman" w:eastAsia="Times New Roman" w:hAnsi="Times New Roman" w:cs="Times New Roman"/>
-          <w:bCs/>
-        </w:rPr>
-        <w:t xml:space="preserve">Only for instance D, paths for this algorithm crossed once. Going further, based on the provided visualizations, it’s easy to see, that paths produced by this method are the shortest among all solutions provided by implemented methods. </w:t>
-      </w:r>
-    </w:p>
-    <w:p>
-      <w:pPr>
-        <w:spacing w:line="240" w:lineRule="auto"/>
-        <w:jc w:val="both"/>
-        <w:rPr>
-          <w:rFonts w:ascii="Times New Roman" w:eastAsia="Times New Roman" w:hAnsi="Times New Roman" w:cs="Times New Roman"/>
-          <w:bCs/>
-        </w:rPr>
-      </w:pPr>
-    </w:p>
-    <w:p>
-      <w:pPr>
-        <w:spacing w:line="240" w:lineRule="auto"/>
-        <w:jc w:val="both"/>
-        <w:rPr>
-          <w:rFonts w:ascii="Times New Roman" w:eastAsia="Times New Roman" w:hAnsi="Times New Roman" w:cs="Times New Roman"/>
-          <w:bCs/>
-        </w:rPr>
-      </w:pPr>
     </w:p>
     <w:sectPr>
-      <w:footerReference w:type="default" r:id="rId27"/>
+      <w:footerReference w:type="default" r:id="rId18"/>
       <w:pgSz w:w="12240" w:h="15840"/>
       <w:pgMar w:top="1417" w:right="1417" w:bottom="1417" w:left="1417" w:header="708" w:footer="708" w:gutter="0"/>
       <w:cols w:space="708"/>

</xml_diff>